<commit_message>
Make 18 USC 1833 notice conditional on US law
</commit_message>
<xml_diff>
--- a/files/waypoint-nda-1.0.1.docx
+++ b/files/waypoint-nda-1.0.1.docx
@@ -2000,6 +2000,266 @@
         <w:rPr>
           <w:u w:val="none"/>
         </w:rPr>
+        <w:t>. If this agreement is governed by United States law:</w:t>
+      </w:r>
+    </w:p>
+    <w:p>
+      <w:pPr>
+        <w:pStyle w:val="Normal"/>
+        <w:widowControl/>
+        <w:suppressAutoHyphens w:val="true"/>
+        <w:bidi w:val="0"/>
+        <w:spacing w:lineRule="auto" w:line="288" w:before="115" w:after="115"/>
+        <w:ind w:start="1440" w:end="0" w:hanging="720"/>
+        <w:jc w:val="start"/>
+        <w:rPr/>
+      </w:pPr>
+      <w:r>
+        <w:rPr>
+          <w:u w:val="none"/>
+        </w:rPr>
+        <w:t>(a)</w:t>
+      </w:r>
+      <w:r>
+        <w:rPr/>
+        <w:tab/>
+      </w:r>
+      <w:r>
+        <w:rPr>
+          <w:u w:val="none"/>
+        </w:rPr>
+        <w:t>An individual shall not be held criminally or civilly liable under any Federal or State trade secret law for the disclosure of a trade secret that:</w:t>
+      </w:r>
+    </w:p>
+    <w:p>
+      <w:pPr>
+        <w:pStyle w:val="Normal"/>
+        <w:widowControl/>
+        <w:suppressAutoHyphens w:val="true"/>
+        <w:bidi w:val="0"/>
+        <w:spacing w:lineRule="auto" w:line="288" w:before="115" w:after="115"/>
+        <w:ind w:start="2160" w:end="0" w:hanging="720"/>
+        <w:jc w:val="start"/>
+        <w:rPr/>
+      </w:pPr>
+      <w:r>
+        <w:rPr>
+          <w:u w:val="none"/>
+        </w:rPr>
+        <w:t>(i)</w:t>
+      </w:r>
+      <w:r>
+        <w:rPr/>
+        <w:tab/>
+      </w:r>
+      <w:r>
+        <w:rPr>
+          <w:u w:val="none"/>
+        </w:rPr>
+        <w:t>is made:</w:t>
+      </w:r>
+    </w:p>
+    <w:p>
+      <w:pPr>
+        <w:pStyle w:val="Normal"/>
+        <w:widowControl/>
+        <w:suppressAutoHyphens w:val="true"/>
+        <w:bidi w:val="0"/>
+        <w:spacing w:lineRule="auto" w:line="288" w:before="115" w:after="115"/>
+        <w:ind w:start="2880" w:end="0" w:hanging="720"/>
+        <w:jc w:val="start"/>
+        <w:rPr/>
+      </w:pPr>
+      <w:r>
+        <w:rPr>
+          <w:u w:val="none"/>
+        </w:rPr>
+        <w:t>(A)</w:t>
+      </w:r>
+      <w:r>
+        <w:rPr/>
+        <w:tab/>
+      </w:r>
+      <w:r>
+        <w:rPr>
+          <w:u w:val="none"/>
+        </w:rPr>
+        <w:t>in confidence to a Federal, State, or local government official, either directly or indirectly, or to an attorney; and</w:t>
+      </w:r>
+    </w:p>
+    <w:p>
+      <w:pPr>
+        <w:pStyle w:val="Normal"/>
+        <w:widowControl/>
+        <w:suppressAutoHyphens w:val="true"/>
+        <w:bidi w:val="0"/>
+        <w:spacing w:lineRule="auto" w:line="288" w:before="115" w:after="115"/>
+        <w:ind w:start="2880" w:end="0" w:hanging="720"/>
+        <w:jc w:val="start"/>
+        <w:rPr/>
+      </w:pPr>
+      <w:r>
+        <w:rPr>
+          <w:u w:val="none"/>
+        </w:rPr>
+        <w:t>(B)</w:t>
+      </w:r>
+      <w:r>
+        <w:rPr/>
+        <w:tab/>
+      </w:r>
+      <w:r>
+        <w:rPr>
+          <w:u w:val="none"/>
+        </w:rPr>
+        <w:t>solely for the purpose of reporting or investigating a suspected violation of law; or</w:t>
+      </w:r>
+    </w:p>
+    <w:p>
+      <w:pPr>
+        <w:pStyle w:val="Normal"/>
+        <w:widowControl/>
+        <w:suppressAutoHyphens w:val="true"/>
+        <w:bidi w:val="0"/>
+        <w:spacing w:lineRule="auto" w:line="288" w:before="115" w:after="115"/>
+        <w:ind w:start="2160" w:end="0" w:hanging="720"/>
+        <w:jc w:val="start"/>
+        <w:rPr/>
+      </w:pPr>
+      <w:r>
+        <w:rPr>
+          <w:u w:val="none"/>
+        </w:rPr>
+        <w:t>(ii)</w:t>
+      </w:r>
+      <w:r>
+        <w:rPr/>
+        <w:tab/>
+      </w:r>
+      <w:r>
+        <w:rPr>
+          <w:u w:val="none"/>
+        </w:rPr>
+        <w:t>is made in a complaint or other document filed in a lawsuit or other proceeding, if such filing is made under seal.</w:t>
+      </w:r>
+    </w:p>
+    <w:p>
+      <w:pPr>
+        <w:pStyle w:val="Normal"/>
+        <w:widowControl/>
+        <w:suppressAutoHyphens w:val="true"/>
+        <w:bidi w:val="0"/>
+        <w:spacing w:lineRule="auto" w:line="288" w:before="115" w:after="115"/>
+        <w:ind w:start="1440" w:end="0" w:hanging="720"/>
+        <w:jc w:val="start"/>
+        <w:rPr/>
+      </w:pPr>
+      <w:r>
+        <w:rPr>
+          <w:u w:val="none"/>
+        </w:rPr>
+        <w:t>(b)</w:t>
+      </w:r>
+      <w:r>
+        <w:rPr/>
+        <w:tab/>
+      </w:r>
+      <w:r>
+        <w:rPr>
+          <w:u w:val="none"/>
+        </w:rPr>
+        <w:t>An individual who files a lawsuit for retaliation by an employer for reporting a suspected violation of law may disclose the trade secret to the attorney of the individual and use the trade secret information in the court proceeding, if the individual:</w:t>
+      </w:r>
+    </w:p>
+    <w:p>
+      <w:pPr>
+        <w:pStyle w:val="Normal"/>
+        <w:widowControl/>
+        <w:suppressAutoHyphens w:val="true"/>
+        <w:bidi w:val="0"/>
+        <w:spacing w:lineRule="auto" w:line="288" w:before="115" w:after="115"/>
+        <w:ind w:start="2160" w:end="0" w:hanging="720"/>
+        <w:jc w:val="start"/>
+        <w:rPr/>
+      </w:pPr>
+      <w:r>
+        <w:rPr>
+          <w:u w:val="none"/>
+        </w:rPr>
+        <w:t>(i)</w:t>
+      </w:r>
+      <w:r>
+        <w:rPr/>
+        <w:tab/>
+      </w:r>
+      <w:r>
+        <w:rPr>
+          <w:u w:val="none"/>
+        </w:rPr>
+        <w:t>files any document containing the trade secret under seal; and</w:t>
+      </w:r>
+    </w:p>
+    <w:p>
+      <w:pPr>
+        <w:pStyle w:val="Normal"/>
+        <w:widowControl/>
+        <w:suppressAutoHyphens w:val="true"/>
+        <w:bidi w:val="0"/>
+        <w:spacing w:lineRule="auto" w:line="288" w:before="115" w:after="115"/>
+        <w:ind w:start="2160" w:end="0" w:hanging="720"/>
+        <w:jc w:val="start"/>
+        <w:rPr/>
+      </w:pPr>
+      <w:r>
+        <w:rPr>
+          <w:u w:val="none"/>
+        </w:rPr>
+        <w:t>(ii)</w:t>
+      </w:r>
+      <w:r>
+        <w:rPr/>
+        <w:tab/>
+      </w:r>
+      <w:r>
+        <w:rPr>
+          <w:u w:val="none"/>
+        </w:rPr>
+        <w:t>does not disclose the trade secret, except pursuant to court order.</w:t>
+      </w:r>
+    </w:p>
+    <w:p>
+      <w:pPr>
+        <w:pStyle w:val="Normal"/>
+        <w:keepNext/>
+        <w:widowControl/>
+        <w:suppressAutoHyphens w:val="true"/>
+        <w:bidi w:val="0"/>
+        <w:spacing w:lineRule="auto" w:line="288" w:before="115" w:after="115"/>
+        <w:ind w:start="720" w:end="0" w:hanging="720"/>
+        <w:jc w:val="start"/>
+        <w:rPr/>
+      </w:pPr>
+      <w:r>
+        <w:rPr>
+          <w:u w:val="none"/>
+        </w:rPr>
+        <w:t>7.</w:t>
+      </w:r>
+      <w:r>
+        <w:rPr/>
+        <w:tab/>
+      </w:r>
+      <w:r>
+        <w:rPr>
+          <w:b/>
+          <w:u w:val="none"/>
+        </w:rPr>
+        <w:t>Term</w:t>
+      </w:r>
+      <w:r>
+        <w:rPr>
+          <w:u w:val="none"/>
+        </w:rPr>
         <w:t>.</w:t>
       </w:r>
     </w:p>
@@ -2026,9 +2286,99 @@
       </w:r>
       <w:r>
         <w:rPr>
-          <w:u w:val="none"/>
-        </w:rPr>
-        <w:t>An individual shall not be held criminally or civilly liable under any Federal or State trade secret law for the disclosure of a trade secret that:</w:t>
+          <w:b/>
+          <w:u w:val="none"/>
+        </w:rPr>
+        <w:t>Expiration</w:t>
+      </w:r>
+      <w:r>
+        <w:rPr>
+          <w:u w:val="none"/>
+        </w:rPr>
+        <w:t>. This agreement will terminate automatically on the first anniversary of the date of this agreement.</w:t>
+      </w:r>
+    </w:p>
+    <w:p>
+      <w:pPr>
+        <w:pStyle w:val="Normal"/>
+        <w:widowControl/>
+        <w:suppressAutoHyphens w:val="true"/>
+        <w:bidi w:val="0"/>
+        <w:spacing w:lineRule="auto" w:line="288" w:before="115" w:after="115"/>
+        <w:ind w:start="1440" w:end="0" w:hanging="720"/>
+        <w:jc w:val="start"/>
+        <w:rPr/>
+      </w:pPr>
+      <w:r>
+        <w:rPr>
+          <w:u w:val="none"/>
+        </w:rPr>
+        <w:t>(b)</w:t>
+      </w:r>
+      <w:r>
+        <w:rPr/>
+        <w:tab/>
+      </w:r>
+      <w:r>
+        <w:rPr>
+          <w:b/>
+          <w:u w:val="none"/>
+        </w:rPr>
+        <w:t>Termination by Notice</w:t>
+      </w:r>
+      <w:r>
+        <w:rPr>
+          <w:u w:val="none"/>
+        </w:rPr>
+        <w:t>. Either party may terminate this agreement early by thirty calendar days' prior written notice to the other party.</w:t>
+      </w:r>
+    </w:p>
+    <w:p>
+      <w:pPr>
+        <w:pStyle w:val="Normal"/>
+        <w:widowControl/>
+        <w:suppressAutoHyphens w:val="true"/>
+        <w:bidi w:val="0"/>
+        <w:spacing w:lineRule="auto" w:line="288" w:before="115" w:after="115"/>
+        <w:ind w:start="1440" w:end="0" w:hanging="720"/>
+        <w:jc w:val="start"/>
+        <w:rPr/>
+      </w:pPr>
+      <w:r>
+        <w:rPr>
+          <w:u w:val="none"/>
+        </w:rPr>
+        <w:t>(c)</w:t>
+      </w:r>
+      <w:r>
+        <w:rPr/>
+        <w:tab/>
+      </w:r>
+      <w:r>
+        <w:rPr>
+          <w:b/>
+          <w:u w:val="none"/>
+        </w:rPr>
+        <w:t>Survival</w:t>
+      </w:r>
+      <w:r>
+        <w:rPr>
+          <w:u w:val="none"/>
+        </w:rPr>
+        <w:t xml:space="preserve">. Obligations under </w:t>
+      </w:r>
+      <w:r>
+        <w:rPr>
+          <w:i/>
+          <w:u w:val="none"/>
+        </w:rPr>
+        <w:t>Section 4</w:t>
+      </w:r>
+      <w:r>
+        <w:rPr>
+          <w:u w:val="none"/>
+        </w:rPr>
+        <w:t xml:space="preserve"> (Confidentiality Obligations) for Confidential Information disclosed during the term survive the term of this agreement as follows: </w:t>
       </w:r>
     </w:p>
     <w:p>
@@ -2040,79 +2390,17 @@
         <w:spacing w:lineRule="auto" w:line="288" w:before="115" w:after="115"/>
         <w:ind w:start="2160" w:end="0" w:hanging="720"/>
         <w:jc w:val="start"/>
-        <w:rPr/>
+        <w:rPr>
+          <w:u w:val="none"/>
+        </w:rPr>
       </w:pPr>
       <w:r>
         <w:rPr>
           <w:u w:val="none"/>
         </w:rPr>
         <w:t>(i)</w:t>
-      </w:r>
-      <w:r>
-        <w:rPr/>
-        <w:tab/>
-      </w:r>
-      <w:r>
-        <w:rPr>
-          <w:u w:val="none"/>
-        </w:rPr>
-        <w:t>is made:</w:t>
-      </w:r>
-    </w:p>
-    <w:p>
-      <w:pPr>
-        <w:pStyle w:val="Normal"/>
-        <w:widowControl/>
-        <w:suppressAutoHyphens w:val="true"/>
-        <w:bidi w:val="0"/>
-        <w:spacing w:lineRule="auto" w:line="288" w:before="115" w:after="115"/>
-        <w:ind w:start="2880" w:end="0" w:hanging="720"/>
-        <w:jc w:val="start"/>
-        <w:rPr/>
-      </w:pPr>
-      <w:r>
-        <w:rPr>
-          <w:u w:val="none"/>
-        </w:rPr>
-        <w:t>(A)</w:t>
-      </w:r>
-      <w:r>
-        <w:rPr/>
-        <w:tab/>
-      </w:r>
-      <w:r>
-        <w:rPr>
-          <w:u w:val="none"/>
-        </w:rPr>
-        <w:t>in confidence to a Federal, State, or local government official, either directly or indirectly, or to an attorney; and</w:t>
-      </w:r>
-    </w:p>
-    <w:p>
-      <w:pPr>
-        <w:pStyle w:val="Normal"/>
-        <w:widowControl/>
-        <w:suppressAutoHyphens w:val="true"/>
-        <w:bidi w:val="0"/>
-        <w:spacing w:lineRule="auto" w:line="288" w:before="115" w:after="115"/>
-        <w:ind w:start="2880" w:end="0" w:hanging="720"/>
-        <w:jc w:val="start"/>
-        <w:rPr/>
-      </w:pPr>
-      <w:r>
-        <w:rPr>
-          <w:u w:val="none"/>
-        </w:rPr>
-        <w:t>(B)</w:t>
-      </w:r>
-      <w:r>
-        <w:rPr/>
-        <w:tab/>
-      </w:r>
-      <w:r>
-        <w:rPr>
-          <w:u w:val="none"/>
-        </w:rPr>
-        <w:t>solely for the purpose of reporting or investigating a suspected violation of law; or</w:t>
+        <w:tab/>
+        <w:t>Obligations for Confidential Information that Receiving Party knew or reasonably should have known constituted a trade secret survive as long as the Confidential Information remains a trade secret.</w:t>
       </w:r>
     </w:p>
     <w:p>
@@ -2124,23 +2412,53 @@
         <w:spacing w:lineRule="auto" w:line="288" w:before="115" w:after="115"/>
         <w:ind w:start="2160" w:end="0" w:hanging="720"/>
         <w:jc w:val="start"/>
-        <w:rPr/>
+        <w:rPr>
+          <w:u w:val="none"/>
+        </w:rPr>
       </w:pPr>
       <w:r>
         <w:rPr>
           <w:u w:val="none"/>
         </w:rPr>
         <w:t>(ii)</w:t>
-      </w:r>
-      <w:r>
-        <w:rPr/>
-        <w:tab/>
-      </w:r>
-      <w:r>
-        <w:rPr>
-          <w:u w:val="none"/>
-        </w:rPr>
-        <w:t>is made in a complaint or other document filed in a lawsuit or other proceeding, if such filing is made under seal.</w:t>
+        <w:tab/>
+        <w:t>Obligations for other Confidential Information survive for five calendar years from the date of termination.</w:t>
+      </w:r>
+    </w:p>
+    <w:p>
+      <w:pPr>
+        <w:pStyle w:val="Normal"/>
+        <w:keepNext/>
+        <w:widowControl/>
+        <w:suppressAutoHyphens w:val="true"/>
+        <w:bidi w:val="0"/>
+        <w:spacing w:lineRule="auto" w:line="288" w:before="115" w:after="115"/>
+        <w:ind w:start="720" w:end="0" w:hanging="720"/>
+        <w:jc w:val="start"/>
+        <w:rPr/>
+      </w:pPr>
+      <w:r>
+        <w:rPr>
+          <w:u w:val="none"/>
+        </w:rPr>
+        <w:t>8.</w:t>
+      </w:r>
+      <w:r>
+        <w:rPr/>
+        <w:tab/>
+      </w:r>
+      <w:r>
+        <w:rPr>
+          <w:b/>
+          <w:u w:val="none"/>
+        </w:rPr>
+        <w:t>General Contract Terms</w:t>
+      </w:r>
+      <w:r>
+        <w:rPr>
+          <w:u w:val="none"/>
+        </w:rPr>
+        <w:t>.</w:t>
       </w:r>
     </w:p>
     <w:p>
@@ -2158,6 +2476,41 @@
         <w:rPr>
           <w:u w:val="none"/>
         </w:rPr>
+        <w:t>(a)</w:t>
+      </w:r>
+      <w:r>
+        <w:rPr/>
+        <w:tab/>
+      </w:r>
+      <w:r>
+        <w:rPr>
+          <w:b/>
+          <w:u w:val="none"/>
+        </w:rPr>
+        <w:t>No Assignment or Delegation</w:t>
+      </w:r>
+      <w:r>
+        <w:rPr>
+          <w:u w:val="none"/>
+        </w:rPr>
+        <w:t>. Neither party may assign any right or delegate any obligation under this agreement without the prior, signed, written consent of the other party. Any attempt to assign or delegate without consent will have no legal effect.</w:t>
+      </w:r>
+    </w:p>
+    <w:p>
+      <w:pPr>
+        <w:pStyle w:val="Normal"/>
+        <w:widowControl/>
+        <w:suppressAutoHyphens w:val="true"/>
+        <w:bidi w:val="0"/>
+        <w:spacing w:lineRule="auto" w:line="288" w:before="115" w:after="115"/>
+        <w:ind w:start="1440" w:end="0" w:hanging="720"/>
+        <w:jc w:val="start"/>
+        <w:rPr/>
+      </w:pPr>
+      <w:r>
+        <w:rPr>
+          <w:u w:val="none"/>
+        </w:rPr>
         <w:t>(b)</w:t>
       </w:r>
       <w:r>
@@ -2166,9 +2519,136 @@
       </w:r>
       <w:r>
         <w:rPr>
-          <w:u w:val="none"/>
-        </w:rPr>
-        <w:t>An individual who files a lawsuit for retaliation by an employer for reporting a suspected violation of law may disclose the trade secret to the attorney of the individual and use the trade secret information in the court proceeding, if the individual:</w:t>
+          <w:b/>
+          <w:u w:val="none"/>
+        </w:rPr>
+        <w:t>Dispute Resolution</w:t>
+      </w:r>
+      <w:r>
+        <w:rPr>
+          <w:u w:val="none"/>
+        </w:rPr>
+        <w:t>. The law of t</w:t>
+      </w:r>
+      <w:r>
+        <w:rPr>
+          <w:b w:val="false"/>
+          <w:u w:val="none"/>
+        </w:rPr>
+        <w:t>he state on the accompanying standard form certificate</w:t>
+      </w:r>
+      <w:r>
+        <w:rPr>
+          <w:u w:val="none"/>
+        </w:rPr>
+        <w:t xml:space="preserve"> will govern all aspects of this agreement. The parties shall bring legal proceedings related to this agreement only in state or federal courts located in that state. The parties consent to the exclusive jurisdiction of those courts and waive any objection that legal proceedings brought there are brought in an inconvenient forum. The parties may enforce judgments of those courts in any appropriate forum.</w:t>
+      </w:r>
+    </w:p>
+    <w:p>
+      <w:pPr>
+        <w:pStyle w:val="Normal"/>
+        <w:widowControl/>
+        <w:suppressAutoHyphens w:val="true"/>
+        <w:bidi w:val="0"/>
+        <w:spacing w:lineRule="auto" w:line="288" w:before="115" w:after="115"/>
+        <w:ind w:start="1440" w:end="0" w:hanging="720"/>
+        <w:jc w:val="start"/>
+        <w:rPr/>
+      </w:pPr>
+      <w:r>
+        <w:rPr>
+          <w:u w:val="none"/>
+        </w:rPr>
+        <w:t>(c)</w:t>
+      </w:r>
+      <w:r>
+        <w:rPr/>
+        <w:tab/>
+      </w:r>
+      <w:r>
+        <w:rPr>
+          <w:b/>
+          <w:u w:val="none"/>
+        </w:rPr>
+        <w:t>Legal Relationship</w:t>
+      </w:r>
+      <w:r>
+        <w:rPr>
+          <w:u w:val="none"/>
+        </w:rPr>
+        <w:t>. The parties to this agreement remain independent contractors. This agreement does not create any partnership, joint venture, agency, or similar relationship between the parties.</w:t>
+      </w:r>
+    </w:p>
+    <w:p>
+      <w:pPr>
+        <w:pStyle w:val="Normal"/>
+        <w:widowControl/>
+        <w:suppressAutoHyphens w:val="true"/>
+        <w:bidi w:val="0"/>
+        <w:spacing w:lineRule="auto" w:line="288" w:before="115" w:after="115"/>
+        <w:ind w:start="1440" w:end="0" w:hanging="720"/>
+        <w:jc w:val="start"/>
+        <w:rPr/>
+      </w:pPr>
+      <w:r>
+        <w:rPr>
+          <w:u w:val="none"/>
+        </w:rPr>
+        <w:t>(d)</w:t>
+      </w:r>
+      <w:r>
+        <w:rPr/>
+        <w:tab/>
+      </w:r>
+      <w:r>
+        <w:rPr>
+          <w:b/>
+          <w:u w:val="none"/>
+        </w:rPr>
+        <w:t>Written Amendments and Waivers</w:t>
+      </w:r>
+      <w:r>
+        <w:rPr>
+          <w:u w:val="none"/>
+        </w:rPr>
+        <w:t>. The parties will amend this agreement only by cosigned, written agreement. The parties will waive parts of this agreement, if at all, only by written waiver describing the specific terms waived and in what particular instance, signed by the party waiving.</w:t>
+      </w:r>
+    </w:p>
+    <w:p>
+      <w:pPr>
+        <w:pStyle w:val="Normal"/>
+        <w:widowControl/>
+        <w:suppressAutoHyphens w:val="true"/>
+        <w:bidi w:val="0"/>
+        <w:spacing w:lineRule="auto" w:line="288" w:before="115" w:after="115"/>
+        <w:ind w:start="1440" w:end="0" w:hanging="720"/>
+        <w:jc w:val="start"/>
+        <w:rPr/>
+      </w:pPr>
+      <w:bookmarkStart w:id="2" w:name="__DdeLink__422_515978170"/>
+      <w:r>
+        <w:rPr>
+          <w:u w:val="none"/>
+        </w:rPr>
+        <w:t>(e)</w:t>
+      </w:r>
+      <w:r>
+        <w:rPr/>
+        <w:tab/>
+      </w:r>
+      <w:r>
+        <w:rPr>
+          <w:b/>
+          <w:u w:val="none"/>
+        </w:rPr>
+        <w:t>Notices</w:t>
+      </w:r>
+      <w:bookmarkEnd w:id="2"/>
+      <w:r>
+        <w:rPr>
+          <w:u w:val="none"/>
+        </w:rPr>
+        <w:t>. The parties shall send every notice, demand, consent, request, or other communication required or allowed by this agreement:</w:t>
       </w:r>
     </w:p>
     <w:p>
@@ -2196,7 +2676,7 @@
         <w:rPr>
           <w:u w:val="none"/>
         </w:rPr>
-        <w:t>files any document containing the trade secret under seal; and</w:t>
+        <w:t>by e-mail to the address the other party provided with their signature; or</w:t>
       </w:r>
     </w:p>
     <w:p>
@@ -2224,7 +2704,197 @@
         <w:rPr>
           <w:u w:val="none"/>
         </w:rPr>
-        <w:t>does not disclose the trade secret, except pursuant to court order.</w:t>
+        <w:t>by overnight courier, with signature required for delivery, to the address the other party provided with their signature.</w:t>
+      </w:r>
+    </w:p>
+    <w:p>
+      <w:pPr>
+        <w:pStyle w:val="Normal"/>
+        <w:widowControl/>
+        <w:suppressAutoHyphens w:val="true"/>
+        <w:bidi w:val="0"/>
+        <w:spacing w:lineRule="auto" w:line="288" w:before="115" w:after="115"/>
+        <w:ind w:start="1440" w:end="0" w:hanging="720"/>
+        <w:jc w:val="start"/>
+        <w:rPr/>
+      </w:pPr>
+      <w:r>
+        <w:rPr>
+          <w:u w:val="none"/>
+        </w:rPr>
+        <w:t>(f)</w:t>
+        <w:tab/>
+      </w:r>
+      <w:r>
+        <w:rPr>
+          <w:b/>
+          <w:u w:val="none"/>
+        </w:rPr>
+        <w:t>Change of Address</w:t>
+      </w:r>
+      <w:r>
+        <w:rPr>
+          <w:u w:val="none"/>
+        </w:rPr>
+        <w:t>. Either party may change its e-mail or postal address for later communications by giving notice of a new address.</w:t>
+      </w:r>
+    </w:p>
+    <w:p>
+      <w:pPr>
+        <w:pStyle w:val="Normal"/>
+        <w:widowControl/>
+        <w:suppressAutoHyphens w:val="true"/>
+        <w:bidi w:val="0"/>
+        <w:spacing w:lineRule="auto" w:line="288" w:before="115" w:after="115"/>
+        <w:ind w:start="1440" w:end="0" w:hanging="720"/>
+        <w:jc w:val="start"/>
+        <w:rPr/>
+      </w:pPr>
+      <w:r>
+        <w:rPr>
+          <w:u w:val="none"/>
+        </w:rPr>
+        <w:t>(g)</w:t>
+      </w:r>
+      <w:r>
+        <w:rPr/>
+        <w:tab/>
+      </w:r>
+      <w:r>
+        <w:rPr>
+          <w:b/>
+          <w:u w:val="none"/>
+        </w:rPr>
+        <w:t>Severability</w:t>
+      </w:r>
+      <w:r>
+        <w:rPr>
+          <w:u w:val="none"/>
+        </w:rPr>
+        <w:t>. If a court decides that any part of this agreement is invalid or unenforceable for any reason but enforcing the rest of the agreement would serve the purpose of protecting Confidential Information to advance the Purpose, then the rest of this agreement will remain in force.</w:t>
+      </w:r>
+    </w:p>
+    <w:p>
+      <w:pPr>
+        <w:pStyle w:val="Normal"/>
+        <w:widowControl/>
+        <w:suppressAutoHyphens w:val="true"/>
+        <w:bidi w:val="0"/>
+        <w:spacing w:lineRule="auto" w:line="288" w:before="115" w:after="115"/>
+        <w:ind w:start="1440" w:end="0" w:hanging="720"/>
+        <w:jc w:val="start"/>
+        <w:rPr/>
+      </w:pPr>
+      <w:r>
+        <w:rPr>
+          <w:u w:val="none"/>
+        </w:rPr>
+        <w:t>(h)</w:t>
+      </w:r>
+      <w:r>
+        <w:rPr/>
+        <w:tab/>
+      </w:r>
+      <w:r>
+        <w:rPr>
+          <w:b/>
+          <w:u w:val="none"/>
+        </w:rPr>
+        <w:t>No Third-Party Enforcement</w:t>
+      </w:r>
+      <w:r>
+        <w:rPr>
+          <w:u w:val="none"/>
+        </w:rPr>
+        <w:t>. Only the parties may enforce rights under this agreement.</w:t>
+      </w:r>
+    </w:p>
+    <w:p>
+      <w:pPr>
+        <w:pStyle w:val="Normal"/>
+        <w:widowControl/>
+        <w:suppressAutoHyphens w:val="true"/>
+        <w:bidi w:val="0"/>
+        <w:spacing w:lineRule="auto" w:line="288" w:before="115" w:after="115"/>
+        <w:ind w:start="1440" w:end="0" w:hanging="720"/>
+        <w:jc w:val="start"/>
+        <w:rPr/>
+      </w:pPr>
+      <w:r>
+        <w:rPr>
+          <w:u w:val="none"/>
+        </w:rPr>
+        <w:t>(i)</w:t>
+      </w:r>
+      <w:r>
+        <w:rPr/>
+        <w:tab/>
+      </w:r>
+      <w:r>
+        <w:rPr>
+          <w:b/>
+          <w:u w:val="none"/>
+        </w:rPr>
+        <w:t>Entire Agreement</w:t>
+      </w:r>
+      <w:r>
+        <w:rPr>
+          <w:u w:val="none"/>
+        </w:rPr>
+        <w:t>. The parties intend the terms of this agreement as the final, complete, and only expression of their agreement about protection of Confidential Information exchanged to advance the Purpose.</w:t>
+      </w:r>
+    </w:p>
+    <w:p>
+      <w:pPr>
+        <w:pStyle w:val="Normal"/>
+        <w:widowControl/>
+        <w:suppressAutoHyphens w:val="true"/>
+        <w:bidi w:val="0"/>
+        <w:spacing w:lineRule="auto" w:line="288" w:before="115" w:after="115"/>
+        <w:ind w:start="1440" w:end="0" w:hanging="720"/>
+        <w:jc w:val="start"/>
+        <w:rPr/>
+      </w:pPr>
+      <w:r>
+        <w:rPr>
+          <w:u w:val="none"/>
+        </w:rPr>
+        <w:t>(j)</w:t>
+      </w:r>
+      <w:r>
+        <w:rPr/>
+        <w:tab/>
+      </w:r>
+      <w:r>
+        <w:rPr>
+          <w:b/>
+          <w:u w:val="none"/>
+        </w:rPr>
+        <w:t>Signature</w:t>
+      </w:r>
+      <w:r>
+        <w:rPr>
+          <w:u w:val="none"/>
+        </w:rPr>
+        <w:t>. A written or electronically signed copy of this agreement delivered by e-mail or other electronic means has the same legal effect as delivering a printed and signed original.</w:t>
+      </w:r>
+    </w:p>
+    <w:p>
+      <w:pPr>
+        <w:pStyle w:val="Normal"/>
+        <w:widowControl/>
+        <w:suppressAutoHyphens w:val="true"/>
+        <w:bidi w:val="0"/>
+        <w:spacing w:lineRule="auto" w:line="288" w:before="115" w:after="115"/>
+        <w:jc w:val="start"/>
+        <w:rPr/>
+      </w:pPr>
+      <w:r>
+        <w:rPr/>
+        <w:t>[Signature page follows.]</w:t>
+      </w:r>
+      <w:r>
+        <w:br w:type="page"/>
       </w:r>
     </w:p>
     <w:p>
@@ -2235,194 +2905,49 @@
         <w:suppressAutoHyphens w:val="true"/>
         <w:bidi w:val="0"/>
         <w:spacing w:lineRule="auto" w:line="288" w:before="115" w:after="115"/>
-        <w:ind w:start="720" w:end="0" w:hanging="720"/>
-        <w:jc w:val="start"/>
-        <w:rPr/>
-      </w:pPr>
-      <w:r>
-        <w:rPr>
-          <w:u w:val="none"/>
-        </w:rPr>
-        <w:t>7.</w:t>
-      </w:r>
-      <w:r>
-        <w:rPr/>
-        <w:tab/>
-      </w:r>
-      <w:r>
-        <w:rPr>
-          <w:b/>
-          <w:u w:val="none"/>
-        </w:rPr>
-        <w:t>Term</w:t>
-      </w:r>
-      <w:r>
-        <w:rPr>
-          <w:u w:val="none"/>
-        </w:rPr>
-        <w:t>.</w:t>
-      </w:r>
-    </w:p>
-    <w:p>
-      <w:pPr>
-        <w:pStyle w:val="Normal"/>
-        <w:widowControl/>
-        <w:suppressAutoHyphens w:val="true"/>
-        <w:bidi w:val="0"/>
-        <w:spacing w:lineRule="auto" w:line="288" w:before="115" w:after="115"/>
-        <w:ind w:start="1440" w:end="0" w:hanging="720"/>
-        <w:jc w:val="start"/>
-        <w:rPr/>
-      </w:pPr>
-      <w:r>
-        <w:rPr>
-          <w:u w:val="none"/>
-        </w:rPr>
-        <w:t>(a)</w:t>
-      </w:r>
-      <w:r>
-        <w:rPr/>
-        <w:tab/>
-      </w:r>
-      <w:r>
-        <w:rPr>
-          <w:b/>
-          <w:u w:val="none"/>
-        </w:rPr>
-        <w:t>Expiration</w:t>
-      </w:r>
-      <w:r>
-        <w:rPr>
-          <w:u w:val="none"/>
-        </w:rPr>
-        <w:t>. This agreement will terminate automatically on the first anniversary of the date of this agreement.</w:t>
-      </w:r>
-    </w:p>
-    <w:p>
-      <w:pPr>
-        <w:pStyle w:val="Normal"/>
-        <w:widowControl/>
-        <w:suppressAutoHyphens w:val="true"/>
-        <w:bidi w:val="0"/>
-        <w:spacing w:lineRule="auto" w:line="288" w:before="115" w:after="115"/>
-        <w:ind w:start="1440" w:end="0" w:hanging="720"/>
-        <w:jc w:val="start"/>
-        <w:rPr/>
-      </w:pPr>
-      <w:r>
-        <w:rPr>
-          <w:u w:val="none"/>
-        </w:rPr>
-        <w:t>(b)</w:t>
-      </w:r>
-      <w:r>
-        <w:rPr/>
-        <w:tab/>
-      </w:r>
-      <w:r>
-        <w:rPr>
-          <w:b/>
-          <w:u w:val="none"/>
-        </w:rPr>
-        <w:t>Termination by Notice</w:t>
-      </w:r>
-      <w:r>
-        <w:rPr>
-          <w:u w:val="none"/>
-        </w:rPr>
-        <w:t>. Either party may terminate this agreement early by thirty calendar days' prior written notice to the other party.</w:t>
-      </w:r>
-    </w:p>
-    <w:p>
-      <w:pPr>
-        <w:pStyle w:val="Normal"/>
-        <w:widowControl/>
-        <w:suppressAutoHyphens w:val="true"/>
-        <w:bidi w:val="0"/>
-        <w:spacing w:lineRule="auto" w:line="288" w:before="115" w:after="115"/>
-        <w:ind w:start="1440" w:end="0" w:hanging="720"/>
-        <w:jc w:val="start"/>
-        <w:rPr/>
-      </w:pPr>
-      <w:r>
-        <w:rPr>
-          <w:u w:val="none"/>
-        </w:rPr>
-        <w:t>(c)</w:t>
-      </w:r>
-      <w:r>
-        <w:rPr/>
-        <w:tab/>
-      </w:r>
-      <w:r>
-        <w:rPr>
-          <w:b/>
-          <w:u w:val="none"/>
-        </w:rPr>
-        <w:t>Survival</w:t>
-      </w:r>
-      <w:r>
-        <w:rPr>
-          <w:u w:val="none"/>
-        </w:rPr>
-        <w:t xml:space="preserve">. Obligations under </w:t>
-      </w:r>
-      <w:r>
-        <w:rPr>
-          <w:i/>
-          <w:u w:val="none"/>
-        </w:rPr>
-        <w:t>Section 4</w:t>
-      </w:r>
-      <w:r>
-        <w:rPr>
-          <w:u w:val="none"/>
-        </w:rPr>
-        <w:t xml:space="preserve"> (Confidentiality Obligations) for Confidential Information disclosed during the term survive the term of this agreement as follows: </w:t>
-      </w:r>
-    </w:p>
-    <w:p>
-      <w:pPr>
-        <w:pStyle w:val="Normal"/>
-        <w:widowControl/>
-        <w:suppressAutoHyphens w:val="true"/>
-        <w:bidi w:val="0"/>
-        <w:spacing w:lineRule="auto" w:line="288" w:before="115" w:after="115"/>
-        <w:ind w:start="2160" w:end="0" w:hanging="720"/>
-        <w:jc w:val="start"/>
-        <w:rPr>
-          <w:u w:val="none"/>
-        </w:rPr>
-      </w:pPr>
-      <w:r>
-        <w:rPr>
-          <w:u w:val="none"/>
-        </w:rPr>
-        <w:t>(i)</w:t>
-        <w:tab/>
-        <w:t>Obligations for Confidential Information that Receiving Party knew or reasonably should have known constituted a trade secret survive as long as the Confidential Information remains a trade secret.</w:t>
-      </w:r>
-    </w:p>
-    <w:p>
-      <w:pPr>
-        <w:pStyle w:val="Normal"/>
-        <w:widowControl/>
-        <w:suppressAutoHyphens w:val="true"/>
-        <w:bidi w:val="0"/>
-        <w:spacing w:lineRule="auto" w:line="288" w:before="115" w:after="115"/>
-        <w:ind w:start="2160" w:end="0" w:hanging="720"/>
-        <w:jc w:val="start"/>
-        <w:rPr>
-          <w:u w:val="none"/>
-        </w:rPr>
-      </w:pPr>
-      <w:r>
-        <w:rPr>
-          <w:u w:val="none"/>
-        </w:rPr>
-        <w:t>(ii)</w:t>
-        <w:tab/>
-        <w:t>Obligations for other Confidential Information survive for five calendar years from the date of termination.</w:t>
+        <w:ind w:start="720" w:end="720" w:hanging="0"/>
+        <w:jc w:val="start"/>
+        <w:rPr/>
+      </w:pPr>
+      <w:r>
+        <w:rPr/>
+        <w:t>The parties are signing this nondisclosure agreement on the dates by their signatures.</w:t>
+      </w:r>
+    </w:p>
+    <w:p>
+      <w:pPr>
+        <w:pStyle w:val="Normal"/>
+        <w:widowControl/>
+        <w:suppressAutoHyphens w:val="true"/>
+        <w:bidi w:val="0"/>
+        <w:spacing w:lineRule="auto" w:line="288" w:before="115" w:after="115"/>
+        <w:ind w:start="0" w:end="0" w:hanging="0"/>
+        <w:jc w:val="start"/>
+        <w:rPr/>
+      </w:pPr>
+      <w:r>
+        <w:rPr/>
+      </w:r>
+    </w:p>
+    <w:p>
+      <w:pPr>
+        <w:pStyle w:val="Normal"/>
+        <w:widowControl/>
+        <w:suppressAutoHyphens w:val="true"/>
+        <w:bidi w:val="0"/>
+        <w:spacing w:lineRule="auto" w:line="288" w:before="115" w:after="115"/>
+        <w:ind w:start="720" w:end="720" w:hanging="0"/>
+        <w:jc w:val="start"/>
+        <w:rPr>
+          <w:b/>
+          <w:b/>
+        </w:rPr>
+      </w:pPr>
+      <w:r>
+        <w:rPr>
+          <w:b/>
+        </w:rPr>
+        <w:t>First Party</w:t>
       </w:r>
     </w:p>
     <w:p>
@@ -2430,534 +2955,9 @@
         <w:pStyle w:val="Normal"/>
         <w:keepNext/>
         <w:widowControl/>
-        <w:suppressAutoHyphens w:val="true"/>
-        <w:bidi w:val="0"/>
-        <w:spacing w:lineRule="auto" w:line="288" w:before="115" w:after="115"/>
-        <w:ind w:start="720" w:end="0" w:hanging="720"/>
-        <w:jc w:val="start"/>
-        <w:rPr/>
-      </w:pPr>
-      <w:r>
-        <w:rPr>
-          <w:u w:val="none"/>
-        </w:rPr>
-        <w:t>8.</w:t>
-      </w:r>
-      <w:r>
-        <w:rPr/>
-        <w:tab/>
-      </w:r>
-      <w:r>
-        <w:rPr>
-          <w:b/>
-          <w:u w:val="none"/>
-        </w:rPr>
-        <w:t>General Contract Terms</w:t>
-      </w:r>
-      <w:r>
-        <w:rPr>
-          <w:u w:val="none"/>
-        </w:rPr>
-        <w:t>.</w:t>
-      </w:r>
-    </w:p>
-    <w:p>
-      <w:pPr>
-        <w:pStyle w:val="Normal"/>
-        <w:widowControl/>
-        <w:suppressAutoHyphens w:val="true"/>
-        <w:bidi w:val="0"/>
-        <w:spacing w:lineRule="auto" w:line="288" w:before="115" w:after="115"/>
-        <w:ind w:start="1440" w:end="0" w:hanging="720"/>
-        <w:jc w:val="start"/>
-        <w:rPr/>
-      </w:pPr>
-      <w:r>
-        <w:rPr>
-          <w:u w:val="none"/>
-        </w:rPr>
-        <w:t>(a)</w:t>
-      </w:r>
-      <w:r>
-        <w:rPr/>
-        <w:tab/>
-      </w:r>
-      <w:r>
-        <w:rPr>
-          <w:b/>
-          <w:u w:val="none"/>
-        </w:rPr>
-        <w:t>No Assignment or Delegation</w:t>
-      </w:r>
-      <w:r>
-        <w:rPr>
-          <w:u w:val="none"/>
-        </w:rPr>
-        <w:t>. Neither party may assign any right or delegate any obligation under this agreement without the prior, signed, written consent of the other party. Any attempt to assign or delegate without consent will have no legal effect.</w:t>
-      </w:r>
-    </w:p>
-    <w:p>
-      <w:pPr>
-        <w:pStyle w:val="Normal"/>
-        <w:widowControl/>
-        <w:suppressAutoHyphens w:val="true"/>
-        <w:bidi w:val="0"/>
-        <w:spacing w:lineRule="auto" w:line="288" w:before="115" w:after="115"/>
-        <w:ind w:start="1440" w:end="0" w:hanging="720"/>
-        <w:jc w:val="start"/>
-        <w:rPr/>
-      </w:pPr>
-      <w:r>
-        <w:rPr>
-          <w:u w:val="none"/>
-        </w:rPr>
-        <w:t>(b)</w:t>
-      </w:r>
-      <w:r>
-        <w:rPr/>
-        <w:tab/>
-      </w:r>
-      <w:r>
-        <w:rPr>
-          <w:b/>
-          <w:u w:val="none"/>
-        </w:rPr>
-        <w:t>Dispute Resolution</w:t>
-      </w:r>
-      <w:r>
-        <w:rPr>
-          <w:u w:val="none"/>
-        </w:rPr>
-        <w:t>. The law of t</w:t>
-      </w:r>
-      <w:r>
-        <w:rPr>
-          <w:b w:val="false"/>
-          <w:u w:val="none"/>
-        </w:rPr>
-        <w:t>he state on the accompanying standard form certificate</w:t>
-      </w:r>
-      <w:r>
-        <w:rPr>
-          <w:u w:val="none"/>
-        </w:rPr>
-        <w:t xml:space="preserve"> will govern all aspects of this agreement. The parties shall bring legal proceedings related to this agreement only in state or federal courts located in that state. The parties consent to the exclusive jurisdiction of those courts and waive any objection that legal proceedings brought there are brought in an inconvenient forum. The parties may enforce judgments of those courts in any appropriate forum.</w:t>
-      </w:r>
-    </w:p>
-    <w:p>
-      <w:pPr>
-        <w:pStyle w:val="Normal"/>
-        <w:widowControl/>
-        <w:suppressAutoHyphens w:val="true"/>
-        <w:bidi w:val="0"/>
-        <w:spacing w:lineRule="auto" w:line="288" w:before="115" w:after="115"/>
-        <w:ind w:start="1440" w:end="0" w:hanging="720"/>
-        <w:jc w:val="start"/>
-        <w:rPr/>
-      </w:pPr>
-      <w:r>
-        <w:rPr>
-          <w:u w:val="none"/>
-        </w:rPr>
-        <w:t>(c)</w:t>
-      </w:r>
-      <w:r>
-        <w:rPr/>
-        <w:tab/>
-      </w:r>
-      <w:r>
-        <w:rPr>
-          <w:b/>
-          <w:u w:val="none"/>
-        </w:rPr>
-        <w:t>Legal Relationship</w:t>
-      </w:r>
-      <w:r>
-        <w:rPr>
-          <w:u w:val="none"/>
-        </w:rPr>
-        <w:t>. The parties to this agreement remain independent contractors. This agreement does not create any partnership, joint venture, agency, or similar relationship between the parties.</w:t>
-      </w:r>
-    </w:p>
-    <w:p>
-      <w:pPr>
-        <w:pStyle w:val="Normal"/>
-        <w:widowControl/>
-        <w:suppressAutoHyphens w:val="true"/>
-        <w:bidi w:val="0"/>
-        <w:spacing w:lineRule="auto" w:line="288" w:before="115" w:after="115"/>
-        <w:ind w:start="1440" w:end="0" w:hanging="720"/>
-        <w:jc w:val="start"/>
-        <w:rPr/>
-      </w:pPr>
-      <w:r>
-        <w:rPr>
-          <w:u w:val="none"/>
-        </w:rPr>
-        <w:t>(d)</w:t>
-      </w:r>
-      <w:r>
-        <w:rPr/>
-        <w:tab/>
-      </w:r>
-      <w:r>
-        <w:rPr>
-          <w:b/>
-          <w:u w:val="none"/>
-        </w:rPr>
-        <w:t>Written Amendments and Waivers</w:t>
-      </w:r>
-      <w:r>
-        <w:rPr>
-          <w:u w:val="none"/>
-        </w:rPr>
-        <w:t>. The parties will amend this agreement only by cosigned, written agreement. The parties will waive parts of this agreement, if at all, only by written waiver describing the specific terms waived and in what particular instance, signed by the party waiving.</w:t>
-      </w:r>
-    </w:p>
-    <w:p>
-      <w:pPr>
-        <w:pStyle w:val="Normal"/>
-        <w:widowControl/>
-        <w:suppressAutoHyphens w:val="true"/>
-        <w:bidi w:val="0"/>
-        <w:spacing w:lineRule="auto" w:line="288" w:before="115" w:after="115"/>
-        <w:ind w:start="1440" w:end="0" w:hanging="720"/>
-        <w:jc w:val="start"/>
-        <w:rPr/>
-      </w:pPr>
-      <w:bookmarkStart w:id="2" w:name="__DdeLink__422_515978170"/>
-      <w:r>
-        <w:rPr>
-          <w:u w:val="none"/>
-        </w:rPr>
-        <w:t>(e)</w:t>
-      </w:r>
-      <w:r>
-        <w:rPr/>
-        <w:tab/>
-      </w:r>
-      <w:r>
-        <w:rPr>
-          <w:b/>
-          <w:u w:val="none"/>
-        </w:rPr>
-        <w:t>Notices</w:t>
-      </w:r>
-      <w:bookmarkEnd w:id="2"/>
-      <w:r>
-        <w:rPr>
-          <w:u w:val="none"/>
-        </w:rPr>
-        <w:t>. The parties shall send every notice, demand, consent, request, or other communication required or allowed by this agreement:</w:t>
-      </w:r>
-    </w:p>
-    <w:p>
-      <w:pPr>
-        <w:pStyle w:val="Normal"/>
-        <w:widowControl/>
-        <w:suppressAutoHyphens w:val="true"/>
-        <w:bidi w:val="0"/>
-        <w:spacing w:lineRule="auto" w:line="288" w:before="115" w:after="115"/>
-        <w:ind w:start="2160" w:end="0" w:hanging="720"/>
-        <w:jc w:val="start"/>
-        <w:rPr/>
-      </w:pPr>
-      <w:r>
-        <w:rPr>
-          <w:u w:val="none"/>
-        </w:rPr>
-        <w:t>(i)</w:t>
-      </w:r>
-      <w:r>
-        <w:rPr/>
-        <w:tab/>
-      </w:r>
-      <w:r>
-        <w:rPr>
-          <w:u w:val="none"/>
-        </w:rPr>
-        <w:t>by e-mail to the address the other party provided with their signature; or</w:t>
-      </w:r>
-    </w:p>
-    <w:p>
-      <w:pPr>
-        <w:pStyle w:val="Normal"/>
-        <w:widowControl/>
-        <w:suppressAutoHyphens w:val="true"/>
-        <w:bidi w:val="0"/>
-        <w:spacing w:lineRule="auto" w:line="288" w:before="115" w:after="115"/>
-        <w:ind w:start="2160" w:end="0" w:hanging="720"/>
-        <w:jc w:val="start"/>
-        <w:rPr/>
-      </w:pPr>
-      <w:r>
-        <w:rPr>
-          <w:u w:val="none"/>
-        </w:rPr>
-        <w:t>(ii)</w:t>
-      </w:r>
-      <w:r>
-        <w:rPr/>
-        <w:tab/>
-      </w:r>
-      <w:r>
-        <w:rPr>
-          <w:u w:val="none"/>
-        </w:rPr>
-        <w:t>by overnight courier, with signature required for delivery, to the address the other party provided with their signature.</w:t>
-      </w:r>
-    </w:p>
-    <w:p>
-      <w:pPr>
-        <w:pStyle w:val="Normal"/>
-        <w:widowControl/>
-        <w:suppressAutoHyphens w:val="true"/>
-        <w:bidi w:val="0"/>
-        <w:spacing w:lineRule="auto" w:line="288" w:before="115" w:after="115"/>
-        <w:ind w:start="1440" w:end="0" w:hanging="720"/>
-        <w:jc w:val="start"/>
-        <w:rPr/>
-      </w:pPr>
-      <w:r>
-        <w:rPr>
-          <w:u w:val="none"/>
-        </w:rPr>
-        <w:t>(f)</w:t>
-        <w:tab/>
-      </w:r>
-      <w:r>
-        <w:rPr>
-          <w:b/>
-          <w:u w:val="none"/>
-        </w:rPr>
-        <w:t>Change of Address</w:t>
-      </w:r>
-      <w:r>
-        <w:rPr>
-          <w:u w:val="none"/>
-        </w:rPr>
-        <w:t>. Either party may change its e-mail or postal address for later communications by giving notice of a new address.</w:t>
-      </w:r>
-    </w:p>
-    <w:p>
-      <w:pPr>
-        <w:pStyle w:val="Normal"/>
-        <w:widowControl/>
-        <w:suppressAutoHyphens w:val="true"/>
-        <w:bidi w:val="0"/>
-        <w:spacing w:lineRule="auto" w:line="288" w:before="115" w:after="115"/>
-        <w:ind w:start="1440" w:end="0" w:hanging="720"/>
-        <w:jc w:val="start"/>
-        <w:rPr/>
-      </w:pPr>
-      <w:r>
-        <w:rPr>
-          <w:u w:val="none"/>
-        </w:rPr>
-        <w:t>(g)</w:t>
-      </w:r>
-      <w:r>
-        <w:rPr/>
-        <w:tab/>
-      </w:r>
-      <w:r>
-        <w:rPr>
-          <w:b/>
-          <w:u w:val="none"/>
-        </w:rPr>
-        <w:t>Severability</w:t>
-      </w:r>
-      <w:r>
-        <w:rPr>
-          <w:u w:val="none"/>
-        </w:rPr>
-        <w:t>. If a court decides that any part of this agreement is invalid or unenforceable for any reason but enforcing the rest of the agreement would serve the purpose of protecting Confidential Information to advance the Purpose, then the rest of this agreement will remain in force.</w:t>
-      </w:r>
-    </w:p>
-    <w:p>
-      <w:pPr>
-        <w:pStyle w:val="Normal"/>
-        <w:widowControl/>
-        <w:suppressAutoHyphens w:val="true"/>
-        <w:bidi w:val="0"/>
-        <w:spacing w:lineRule="auto" w:line="288" w:before="115" w:after="115"/>
-        <w:ind w:start="1440" w:end="0" w:hanging="720"/>
-        <w:jc w:val="start"/>
-        <w:rPr/>
-      </w:pPr>
-      <w:r>
-        <w:rPr>
-          <w:u w:val="none"/>
-        </w:rPr>
-        <w:t>(h)</w:t>
-      </w:r>
-      <w:r>
-        <w:rPr/>
-        <w:tab/>
-      </w:r>
-      <w:r>
-        <w:rPr>
-          <w:b/>
-          <w:u w:val="none"/>
-        </w:rPr>
-        <w:t>No Third-Party Enforcement</w:t>
-      </w:r>
-      <w:r>
-        <w:rPr>
-          <w:u w:val="none"/>
-        </w:rPr>
-        <w:t>. Only the parties may enforce rights under this agreement.</w:t>
-      </w:r>
-    </w:p>
-    <w:p>
-      <w:pPr>
-        <w:pStyle w:val="Normal"/>
-        <w:widowControl/>
-        <w:suppressAutoHyphens w:val="true"/>
-        <w:bidi w:val="0"/>
-        <w:spacing w:lineRule="auto" w:line="288" w:before="115" w:after="115"/>
-        <w:ind w:start="1440" w:end="0" w:hanging="720"/>
-        <w:jc w:val="start"/>
-        <w:rPr/>
-      </w:pPr>
-      <w:r>
-        <w:rPr>
-          <w:u w:val="none"/>
-        </w:rPr>
-        <w:t>(i)</w:t>
-      </w:r>
-      <w:r>
-        <w:rPr/>
-        <w:tab/>
-      </w:r>
-      <w:r>
-        <w:rPr>
-          <w:b/>
-          <w:u w:val="none"/>
-        </w:rPr>
-        <w:t>Entire Agreement</w:t>
-      </w:r>
-      <w:r>
-        <w:rPr>
-          <w:u w:val="none"/>
-        </w:rPr>
-        <w:t>. The parties intend the terms of this agreement as the final, complete, and only expression of their agreement about protection of Confidential Information exchanged to advance the Purpose.</w:t>
-      </w:r>
-    </w:p>
-    <w:p>
-      <w:pPr>
-        <w:pStyle w:val="Normal"/>
-        <w:widowControl/>
-        <w:suppressAutoHyphens w:val="true"/>
-        <w:bidi w:val="0"/>
-        <w:spacing w:lineRule="auto" w:line="288" w:before="115" w:after="115"/>
-        <w:ind w:start="1440" w:end="0" w:hanging="720"/>
-        <w:jc w:val="start"/>
-        <w:rPr/>
-      </w:pPr>
-      <w:r>
-        <w:rPr>
-          <w:u w:val="none"/>
-        </w:rPr>
-        <w:t>(j)</w:t>
-      </w:r>
-      <w:r>
-        <w:rPr/>
-        <w:tab/>
-      </w:r>
-      <w:r>
-        <w:rPr>
-          <w:b/>
-          <w:u w:val="none"/>
-        </w:rPr>
-        <w:t>Signature</w:t>
-      </w:r>
-      <w:r>
-        <w:rPr>
-          <w:u w:val="none"/>
-        </w:rPr>
-        <w:t>. A written or electronically signed copy of this agreement delivered by e-mail or other electronic means has the same legal effect as delivering a printed and signed original.</w:t>
-      </w:r>
-    </w:p>
-    <w:p>
-      <w:pPr>
-        <w:pStyle w:val="Normal"/>
-        <w:widowControl/>
-        <w:suppressAutoHyphens w:val="true"/>
-        <w:bidi w:val="0"/>
-        <w:spacing w:lineRule="auto" w:line="288" w:before="115" w:after="115"/>
-        <w:jc w:val="start"/>
-        <w:rPr/>
-      </w:pPr>
-      <w:r>
-        <w:rPr/>
-        <w:t>[Signature page follows.]</w:t>
-      </w:r>
-      <w:r>
-        <w:br w:type="page"/>
-      </w:r>
-    </w:p>
-    <w:p>
-      <w:pPr>
-        <w:pStyle w:val="Normal"/>
-        <w:keepNext/>
-        <w:widowControl/>
-        <w:suppressAutoHyphens w:val="true"/>
-        <w:bidi w:val="0"/>
-        <w:spacing w:lineRule="auto" w:line="288" w:before="115" w:after="115"/>
-        <w:ind w:start="720" w:end="720" w:hanging="0"/>
-        <w:jc w:val="start"/>
-        <w:rPr/>
-      </w:pPr>
-      <w:r>
-        <w:rPr/>
-        <w:t>The parties are signing this nondisclosure agreement on the dates by their signatures.</w:t>
-      </w:r>
-    </w:p>
-    <w:p>
-      <w:pPr>
-        <w:pStyle w:val="Normal"/>
-        <w:widowControl/>
-        <w:suppressAutoHyphens w:val="true"/>
-        <w:bidi w:val="0"/>
-        <w:spacing w:lineRule="auto" w:line="288" w:before="115" w:after="115"/>
-        <w:ind w:start="0" w:end="0" w:hanging="0"/>
-        <w:jc w:val="start"/>
-        <w:rPr/>
-      </w:pPr>
-      <w:r>
-        <w:rPr/>
-      </w:r>
-    </w:p>
-    <w:p>
-      <w:pPr>
-        <w:pStyle w:val="Normal"/>
-        <w:widowControl/>
-        <w:suppressAutoHyphens w:val="true"/>
-        <w:bidi w:val="0"/>
-        <w:spacing w:lineRule="auto" w:line="288" w:before="115" w:after="115"/>
-        <w:ind w:start="720" w:end="720" w:hanging="0"/>
-        <w:jc w:val="start"/>
-        <w:rPr>
-          <w:b/>
-          <w:b/>
-        </w:rPr>
-      </w:pPr>
-      <w:r>
-        <w:rPr>
-          <w:b/>
-        </w:rPr>
-        <w:t>First Party</w:t>
-      </w:r>
-    </w:p>
-    <w:p>
-      <w:pPr>
-        <w:pStyle w:val="Normal"/>
-        <w:keepNext/>
-        <w:widowControl/>
         <w:tabs>
-          <w:tab w:val="left" w:pos="21600" w:leader="none"/>
           <w:tab w:val="left" w:pos="25920" w:leader="none"/>
+          <w:tab w:val="left" w:pos="30240" w:leader="none"/>
         </w:tabs>
         <w:suppressAutoHyphens w:val="true"/>
         <w:bidi w:val="0"/>
@@ -2978,7 +2978,7 @@
         <w:pStyle w:val="Normal"/>
         <w:widowControl/>
         <w:tabs>
-          <w:tab w:val="left" w:pos="21600" w:leader="none"/>
+          <w:tab w:val="left" w:pos="25920" w:leader="none"/>
         </w:tabs>
         <w:suppressAutoHyphens w:val="true"/>
         <w:bidi w:val="0"/>
@@ -3017,7 +3017,7 @@
         <w:pStyle w:val="Normal"/>
         <w:widowControl/>
         <w:tabs>
-          <w:tab w:val="left" w:pos="6450" w:leader="none"/>
+          <w:tab w:val="left" w:pos="7170" w:leader="none"/>
         </w:tabs>
         <w:suppressAutoHyphens w:val="true"/>
         <w:bidi w:val="0"/>
@@ -3038,7 +3038,7 @@
         <w:keepNext/>
         <w:widowControl/>
         <w:tabs>
-          <w:tab w:val="left" w:pos="6450" w:leader="none"/>
+          <w:tab w:val="left" w:pos="7170" w:leader="none"/>
         </w:tabs>
         <w:suppressAutoHyphens w:val="true"/>
         <w:bidi w:val="0"/>
@@ -3059,7 +3059,7 @@
         <w:keepNext/>
         <w:widowControl/>
         <w:tabs>
-          <w:tab w:val="left" w:pos="21600" w:leader="none"/>
+          <w:tab w:val="left" w:pos="25920" w:leader="none"/>
         </w:tabs>
         <w:suppressAutoHyphens w:val="true"/>
         <w:bidi w:val="0"/>
@@ -3081,7 +3081,7 @@
         <w:keepNext/>
         <w:widowControl/>
         <w:tabs>
-          <w:tab w:val="left" w:pos="6450" w:leader="none"/>
+          <w:tab w:val="left" w:pos="7170" w:leader="none"/>
         </w:tabs>
         <w:suppressAutoHyphens w:val="true"/>
         <w:bidi w:val="0"/>
@@ -3103,7 +3103,7 @@
         <w:keepNext/>
         <w:widowControl/>
         <w:tabs>
-          <w:tab w:val="left" w:pos="6450" w:leader="none"/>
+          <w:tab w:val="left" w:pos="7170" w:leader="none"/>
         </w:tabs>
         <w:suppressAutoHyphens w:val="true"/>
         <w:bidi w:val="0"/>
@@ -3163,7 +3163,28 @@
         <w:keepNext/>
         <w:widowControl/>
         <w:tabs>
-          <w:tab w:val="left" w:pos="21600" w:leader="none"/>
+          <w:tab w:val="left" w:pos="25920" w:leader="none"/>
+          <w:tab w:val="left" w:pos="30240" w:leader="none"/>
+        </w:tabs>
+        <w:suppressAutoHyphens w:val="true"/>
+        <w:bidi w:val="0"/>
+        <w:spacing w:lineRule="auto" w:line="288" w:before="115" w:after="115"/>
+        <w:ind w:start="4320" w:end="720" w:hanging="3600"/>
+        <w:jc w:val="start"/>
+        <w:rPr/>
+      </w:pPr>
+      <w:r>
+        <w:rPr/>
+        <w:t>Legal Name:</w:t>
+        <w:tab/>
+        <w:t>[Write the legal name of the party receiving the NDA, like “Quick Welding LLC” or “Jane B. Doe”.]</w:t>
+      </w:r>
+    </w:p>
+    <w:p>
+      <w:pPr>
+        <w:pStyle w:val="Normal"/>
+        <w:widowControl/>
+        <w:tabs>
           <w:tab w:val="left" w:pos="25920" w:leader="none"/>
         </w:tabs>
         <w:suppressAutoHyphens w:val="true"/>
@@ -3175,9 +3196,9 @@
       </w:pPr>
       <w:r>
         <w:rPr/>
-        <w:t>Legal Name:</w:t>
-        <w:tab/>
-        <w:t>[Write the legal name of the party receiving the NDA, like “Quick Welding LLC” or “Jane B. Doe”.]</w:t>
+        <w:t>Legal Type:</w:t>
+        <w:tab/>
+        <w:t>[Write the company’s jurisdiction and legal form, like “Delaware corporation” or “Texas resident” for an individual.]</w:t>
       </w:r>
     </w:p>
     <w:p>
@@ -3185,133 +3206,112 @@
         <w:pStyle w:val="Normal"/>
         <w:widowControl/>
         <w:tabs>
-          <w:tab w:val="left" w:pos="21600" w:leader="none"/>
+          <w:tab w:val="left" w:pos="30240" w:leader="none"/>
         </w:tabs>
         <w:suppressAutoHyphens w:val="true"/>
         <w:bidi w:val="0"/>
         <w:spacing w:lineRule="auto" w:line="288" w:before="115" w:after="115"/>
+        <w:ind w:start="5040" w:end="0" w:hanging="5040"/>
+        <w:jc w:val="start"/>
+        <w:rPr/>
+      </w:pPr>
+      <w:r>
+        <w:rPr/>
+      </w:r>
+    </w:p>
+    <w:p>
+      <w:pPr>
+        <w:pStyle w:val="Normal"/>
+        <w:widowControl/>
+        <w:tabs>
+          <w:tab w:val="left" w:pos="2160" w:leader="none"/>
+        </w:tabs>
+        <w:suppressAutoHyphens w:val="true"/>
+        <w:bidi w:val="0"/>
+        <w:spacing w:lineRule="auto" w:line="288" w:before="115" w:after="115"/>
+        <w:ind w:start="720" w:end="720" w:hanging="0"/>
+        <w:jc w:val="start"/>
+        <w:rPr/>
+      </w:pPr>
+      <w:r>
+        <w:rPr/>
+        <w:t>Signature:</w:t>
+        <w:tab/>
+      </w:r>
+    </w:p>
+    <w:p>
+      <w:pPr>
+        <w:pStyle w:val="Normal"/>
+        <w:keepNext/>
+        <w:widowControl/>
+        <w:suppressAutoHyphens w:val="true"/>
+        <w:bidi w:val="0"/>
+        <w:spacing w:lineRule="auto" w:line="288" w:before="115" w:after="115"/>
+        <w:ind w:start="720" w:end="720" w:hanging="0"/>
+        <w:jc w:val="start"/>
+        <w:rPr/>
+      </w:pPr>
+      <w:r>
+        <w:rPr/>
+        <w:t>Name:</w:t>
+        <w:tab/>
+      </w:r>
+    </w:p>
+    <w:p>
+      <w:pPr>
+        <w:pStyle w:val="Normal"/>
+        <w:keepNext/>
+        <w:widowControl/>
+        <w:tabs>
+          <w:tab w:val="left" w:pos="25920" w:leader="none"/>
+        </w:tabs>
+        <w:suppressAutoHyphens w:val="true"/>
+        <w:bidi w:val="0"/>
+        <w:spacing w:lineRule="auto" w:line="288" w:before="115" w:after="115"/>
         <w:ind w:start="4320" w:end="720" w:hanging="3600"/>
         <w:jc w:val="start"/>
         <w:rPr/>
       </w:pPr>
-      <w:r>
-        <w:rPr/>
-        <w:t>Legal Type:</w:t>
-        <w:tab/>
-        <w:t>[Write the company’s jurisdiction and legal form, like “Delaware corporation” or “Texas resident” for an individual.]</w:t>
-      </w:r>
-    </w:p>
-    <w:p>
-      <w:pPr>
-        <w:pStyle w:val="Normal"/>
+      <w:bookmarkStart w:id="3" w:name="__DdeLink__367_625047960"/>
+      <w:r>
+        <w:rPr/>
+        <w:t>Title:</w:t>
+        <w:tab/>
+      </w:r>
+      <w:bookmarkEnd w:id="3"/>
+      <w:r>
+        <w:rPr/>
+        <w:t>[Leave blank if the party is an individual.]</w:t>
+      </w:r>
+    </w:p>
+    <w:p>
+      <w:pPr>
+        <w:pStyle w:val="Normal"/>
+        <w:keepNext/>
         <w:widowControl/>
         <w:tabs>
-          <w:tab w:val="left" w:pos="25200" w:leader="none"/>
+          <w:tab w:val="left" w:pos="7185" w:leader="none"/>
         </w:tabs>
         <w:suppressAutoHyphens w:val="true"/>
         <w:bidi w:val="0"/>
         <w:spacing w:lineRule="auto" w:line="288" w:before="115" w:after="115"/>
-        <w:ind w:start="5040" w:end="0" w:hanging="5040"/>
-        <w:jc w:val="start"/>
-        <w:rPr/>
-      </w:pPr>
-      <w:r>
-        <w:rPr/>
-      </w:r>
-    </w:p>
-    <w:p>
-      <w:pPr>
-        <w:pStyle w:val="Normal"/>
+        <w:ind w:start="720" w:end="720" w:hanging="0"/>
+        <w:jc w:val="start"/>
+        <w:rPr/>
+      </w:pPr>
+      <w:r>
+        <w:rPr/>
+        <w:t>Date:</w:t>
+        <w:tab/>
+      </w:r>
+    </w:p>
+    <w:p>
+      <w:pPr>
+        <w:pStyle w:val="Normal"/>
+        <w:keepNext/>
         <w:widowControl/>
         <w:tabs>
-          <w:tab w:val="left" w:pos="1440" w:leader="none"/>
-        </w:tabs>
-        <w:suppressAutoHyphens w:val="true"/>
-        <w:bidi w:val="0"/>
-        <w:spacing w:lineRule="auto" w:line="288" w:before="115" w:after="115"/>
-        <w:ind w:start="720" w:end="720" w:hanging="0"/>
-        <w:jc w:val="start"/>
-        <w:rPr/>
-      </w:pPr>
-      <w:r>
-        <w:rPr/>
-        <w:t>Signature:</w:t>
-        <w:tab/>
-      </w:r>
-    </w:p>
-    <w:p>
-      <w:pPr>
-        <w:pStyle w:val="Normal"/>
-        <w:keepNext/>
-        <w:widowControl/>
-        <w:suppressAutoHyphens w:val="true"/>
-        <w:bidi w:val="0"/>
-        <w:spacing w:lineRule="auto" w:line="288" w:before="115" w:after="115"/>
-        <w:ind w:start="720" w:end="720" w:hanging="0"/>
-        <w:jc w:val="start"/>
-        <w:rPr/>
-      </w:pPr>
-      <w:r>
-        <w:rPr/>
-        <w:t>Name:</w:t>
-        <w:tab/>
-      </w:r>
-    </w:p>
-    <w:p>
-      <w:pPr>
-        <w:pStyle w:val="Normal"/>
-        <w:keepNext/>
-        <w:widowControl/>
-        <w:tabs>
-          <w:tab w:val="left" w:pos="21600" w:leader="none"/>
-        </w:tabs>
-        <w:suppressAutoHyphens w:val="true"/>
-        <w:bidi w:val="0"/>
-        <w:spacing w:lineRule="auto" w:line="288" w:before="115" w:after="115"/>
-        <w:ind w:start="4320" w:end="720" w:hanging="3600"/>
-        <w:jc w:val="start"/>
-        <w:rPr/>
-      </w:pPr>
-      <w:bookmarkStart w:id="3" w:name="__DdeLink__367_625047960"/>
-      <w:r>
-        <w:rPr/>
-        <w:t>Title:</w:t>
-        <w:tab/>
-      </w:r>
-      <w:bookmarkEnd w:id="3"/>
-      <w:r>
-        <w:rPr/>
-        <w:t>[Leave blank if the party is an individual.]</w:t>
-      </w:r>
-    </w:p>
-    <w:p>
-      <w:pPr>
-        <w:pStyle w:val="Normal"/>
-        <w:keepNext/>
-        <w:widowControl/>
-        <w:tabs>
-          <w:tab w:val="left" w:pos="6465" w:leader="none"/>
-        </w:tabs>
-        <w:suppressAutoHyphens w:val="true"/>
-        <w:bidi w:val="0"/>
-        <w:spacing w:lineRule="auto" w:line="288" w:before="115" w:after="115"/>
-        <w:ind w:start="720" w:end="720" w:hanging="0"/>
-        <w:jc w:val="start"/>
-        <w:rPr/>
-      </w:pPr>
-      <w:r>
-        <w:rPr/>
-        <w:t>Date:</w:t>
-        <w:tab/>
-      </w:r>
-    </w:p>
-    <w:p>
-      <w:pPr>
-        <w:pStyle w:val="Normal"/>
-        <w:keepNext/>
-        <w:widowControl/>
-        <w:tabs>
-          <w:tab w:val="left" w:pos="6480" w:leader="none"/>
+          <w:tab w:val="left" w:pos="7200" w:leader="none"/>
         </w:tabs>
         <w:suppressAutoHyphens w:val="true"/>
         <w:bidi w:val="0"/>

</xml_diff>

<commit_message>
Strike unnecessary "the following kinds of information"
With thanks to Addison Cameron-Huff
</commit_message>
<xml_diff>
--- a/files/waypoint-nda-1.0.1.docx
+++ b/files/waypoint-nda-1.0.1.docx
@@ -533,7 +533,7 @@
         <w:rPr>
           <w:u w:val="none"/>
         </w:rPr>
-        <w:t>” means the following kinds of information:</w:t>
+        <w:t>” means:</w:t>
       </w:r>
     </w:p>
     <w:p>
@@ -2956,7 +2956,7 @@
         <w:keepNext/>
         <w:widowControl/>
         <w:tabs>
-          <w:tab w:val="left" w:pos="25920" w:leader="none"/>
+          <w:tab w:val="left" w:pos="0" w:leader="none"/>
           <w:tab w:val="left" w:pos="30240" w:leader="none"/>
         </w:tabs>
         <w:suppressAutoHyphens w:val="true"/>
@@ -2978,7 +2978,7 @@
         <w:pStyle w:val="Normal"/>
         <w:widowControl/>
         <w:tabs>
-          <w:tab w:val="left" w:pos="25920" w:leader="none"/>
+          <w:tab w:val="left" w:pos="30240" w:leader="none"/>
         </w:tabs>
         <w:suppressAutoHyphens w:val="true"/>
         <w:bidi w:val="0"/>
@@ -3017,7 +3017,7 @@
         <w:pStyle w:val="Normal"/>
         <w:widowControl/>
         <w:tabs>
-          <w:tab w:val="left" w:pos="7170" w:leader="none"/>
+          <w:tab w:val="left" w:pos="7890" w:leader="none"/>
         </w:tabs>
         <w:suppressAutoHyphens w:val="true"/>
         <w:bidi w:val="0"/>
@@ -3038,7 +3038,7 @@
         <w:keepNext/>
         <w:widowControl/>
         <w:tabs>
-          <w:tab w:val="left" w:pos="7170" w:leader="none"/>
+          <w:tab w:val="left" w:pos="7890" w:leader="none"/>
         </w:tabs>
         <w:suppressAutoHyphens w:val="true"/>
         <w:bidi w:val="0"/>
@@ -3059,7 +3059,7 @@
         <w:keepNext/>
         <w:widowControl/>
         <w:tabs>
-          <w:tab w:val="left" w:pos="25920" w:leader="none"/>
+          <w:tab w:val="left" w:pos="30240" w:leader="none"/>
         </w:tabs>
         <w:suppressAutoHyphens w:val="true"/>
         <w:bidi w:val="0"/>
@@ -3081,7 +3081,7 @@
         <w:keepNext/>
         <w:widowControl/>
         <w:tabs>
-          <w:tab w:val="left" w:pos="7170" w:leader="none"/>
+          <w:tab w:val="left" w:pos="7890" w:leader="none"/>
         </w:tabs>
         <w:suppressAutoHyphens w:val="true"/>
         <w:bidi w:val="0"/>
@@ -3103,7 +3103,7 @@
         <w:keepNext/>
         <w:widowControl/>
         <w:tabs>
-          <w:tab w:val="left" w:pos="7170" w:leader="none"/>
+          <w:tab w:val="left" w:pos="7890" w:leader="none"/>
         </w:tabs>
         <w:suppressAutoHyphens w:val="true"/>
         <w:bidi w:val="0"/>
@@ -3163,7 +3163,7 @@
         <w:keepNext/>
         <w:widowControl/>
         <w:tabs>
-          <w:tab w:val="left" w:pos="25920" w:leader="none"/>
+          <w:tab w:val="left" w:pos="0" w:leader="none"/>
           <w:tab w:val="left" w:pos="30240" w:leader="none"/>
         </w:tabs>
         <w:suppressAutoHyphens w:val="true"/>
@@ -3178,27 +3178,6 @@
         <w:t>Legal Name:</w:t>
         <w:tab/>
         <w:t>[Write the legal name of the party receiving the NDA, like “Quick Welding LLC” or “Jane B. Doe”.]</w:t>
-      </w:r>
-    </w:p>
-    <w:p>
-      <w:pPr>
-        <w:pStyle w:val="Normal"/>
-        <w:widowControl/>
-        <w:tabs>
-          <w:tab w:val="left" w:pos="25920" w:leader="none"/>
-        </w:tabs>
-        <w:suppressAutoHyphens w:val="true"/>
-        <w:bidi w:val="0"/>
-        <w:spacing w:lineRule="auto" w:line="288" w:before="115" w:after="115"/>
-        <w:ind w:start="4320" w:end="720" w:hanging="3600"/>
-        <w:jc w:val="start"/>
-        <w:rPr/>
-      </w:pPr>
-      <w:r>
-        <w:rPr/>
-        <w:t>Legal Type:</w:t>
-        <w:tab/>
-        <w:t>[Write the company’s jurisdiction and legal form, like “Delaware corporation” or “Texas resident” for an individual.]</w:t>
       </w:r>
     </w:p>
     <w:p>
@@ -3211,6 +3190,27 @@
         <w:suppressAutoHyphens w:val="true"/>
         <w:bidi w:val="0"/>
         <w:spacing w:lineRule="auto" w:line="288" w:before="115" w:after="115"/>
+        <w:ind w:start="4320" w:end="720" w:hanging="3600"/>
+        <w:jc w:val="start"/>
+        <w:rPr/>
+      </w:pPr>
+      <w:r>
+        <w:rPr/>
+        <w:t>Legal Type:</w:t>
+        <w:tab/>
+        <w:t>[Write the company’s jurisdiction and legal form, like “Delaware corporation” or “Texas resident” for an individual.]</w:t>
+      </w:r>
+    </w:p>
+    <w:p>
+      <w:pPr>
+        <w:pStyle w:val="Normal"/>
+        <w:widowControl/>
+        <w:tabs>
+          <w:tab w:val="left" w:pos="0" w:leader="none"/>
+        </w:tabs>
+        <w:suppressAutoHyphens w:val="true"/>
+        <w:bidi w:val="0"/>
+        <w:spacing w:lineRule="auto" w:line="288" w:before="115" w:after="115"/>
         <w:ind w:start="5040" w:end="0" w:hanging="5040"/>
         <w:jc w:val="start"/>
         <w:rPr/>
@@ -3224,7 +3224,7 @@
         <w:pStyle w:val="Normal"/>
         <w:widowControl/>
         <w:tabs>
-          <w:tab w:val="left" w:pos="2160" w:leader="none"/>
+          <w:tab w:val="left" w:pos="2880" w:leader="none"/>
         </w:tabs>
         <w:suppressAutoHyphens w:val="true"/>
         <w:bidi w:val="0"/>
@@ -3263,7 +3263,7 @@
         <w:keepNext/>
         <w:widowControl/>
         <w:tabs>
-          <w:tab w:val="left" w:pos="25920" w:leader="none"/>
+          <w:tab w:val="left" w:pos="30240" w:leader="none"/>
         </w:tabs>
         <w:suppressAutoHyphens w:val="true"/>
         <w:bidi w:val="0"/>
@@ -3290,7 +3290,7 @@
         <w:keepNext/>
         <w:widowControl/>
         <w:tabs>
-          <w:tab w:val="left" w:pos="7185" w:leader="none"/>
+          <w:tab w:val="left" w:pos="7905" w:leader="none"/>
         </w:tabs>
         <w:suppressAutoHyphens w:val="true"/>
         <w:bidi w:val="0"/>
@@ -3311,7 +3311,7 @@
         <w:keepNext/>
         <w:widowControl/>
         <w:tabs>
-          <w:tab w:val="left" w:pos="7200" w:leader="none"/>
+          <w:tab w:val="left" w:pos="7920" w:leader="none"/>
         </w:tabs>
         <w:suppressAutoHyphens w:val="true"/>
         <w:bidi w:val="0"/>

</xml_diff>

<commit_message>
Make selection of governing law subdivision-agnostic
</commit_message>
<xml_diff>
--- a/files/waypoint-nda-1.0.1.docx
+++ b/files/waypoint-nda-1.0.1.docx
@@ -41,7 +41,7 @@
           <w:b w:val="false"/>
           <w:u w:val="none"/>
         </w:rPr>
-        <w:t xml:space="preserve">Apart from the purpose and governing law state that I have filled in below, I certify that the following proposed terms are exactly the same as </w:t>
+        <w:t xml:space="preserve">Apart from the purpose and governing law that I have filled in below, I certify that the following proposed terms are exactly the same as </w:t>
       </w:r>
       <w:r>
         <w:rPr>
@@ -79,7 +79,7 @@
         <w:pStyle w:val="Normal"/>
         <w:widowControl/>
         <w:tabs>
-          <w:tab w:val="left" w:pos="3605" w:leader="none"/>
+          <w:tab w:val="left" w:pos="4325" w:leader="none"/>
         </w:tabs>
         <w:suppressAutoHyphens w:val="true"/>
         <w:bidi w:val="0"/>
@@ -101,7 +101,7 @@
         <w:pStyle w:val="Normal"/>
         <w:widowControl/>
         <w:tabs>
-          <w:tab w:val="left" w:pos="3605" w:leader="none"/>
+          <w:tab w:val="left" w:pos="4325" w:leader="none"/>
         </w:tabs>
         <w:suppressAutoHyphens w:val="true"/>
         <w:bidi w:val="0"/>
@@ -123,7 +123,7 @@
         <w:pStyle w:val="Normal"/>
         <w:widowControl/>
         <w:tabs>
-          <w:tab w:val="left" w:pos="3605" w:leader="none"/>
+          <w:tab w:val="left" w:pos="4325" w:leader="none"/>
         </w:tabs>
         <w:suppressAutoHyphens w:val="true"/>
         <w:bidi w:val="0"/>
@@ -144,7 +144,7 @@
         <w:pStyle w:val="Normal"/>
         <w:widowControl/>
         <w:tabs>
-          <w:tab w:val="left" w:pos="3605" w:leader="none"/>
+          <w:tab w:val="left" w:pos="4325" w:leader="none"/>
         </w:tabs>
         <w:suppressAutoHyphens w:val="true"/>
         <w:bidi w:val="0"/>
@@ -279,7 +279,7 @@
         <w:rPr>
           <w:b/>
         </w:rPr>
-        <w:t>State Law</w:t>
+        <w:t>Governing Law</w:t>
       </w:r>
       <w:r>
         <w:rPr/>
@@ -314,7 +314,7 @@
           <w:b w:val="false"/>
           <w:u w:val="none"/>
         </w:rPr>
-        <w:t>Name the state whose law will govern the agreement.</w:t>
+        <w:t>Name the state, country, or other jurisdiction whose law will govern the agreement.</w:t>
       </w:r>
       <w:r>
         <w:rPr/>
@@ -2602,7 +2602,7 @@
           <w:b w:val="false"/>
           <w:u w:val="none"/>
         </w:rPr>
-        <w:t>he state on the accompanying standard form certificate</w:t>
+        <w:t>he jurisdiction on the accompanying standard form certificate</w:t>
       </w:r>
       <w:r>
         <w:rPr>

</xml_diff>

<commit_message>
Make forum for disputes a blank
</commit_message>
<xml_diff>
--- a/files/waypoint-nda-1.0.1.docx
+++ b/files/waypoint-nda-1.0.1.docx
@@ -41,7 +41,7 @@
           <w:b w:val="false"/>
           <w:u w:val="none"/>
         </w:rPr>
-        <w:t xml:space="preserve">Apart from the purpose and governing law that I have filled in below, I certify that the following proposed terms are exactly the same as </w:t>
+        <w:t xml:space="preserve">Apart from the purpose, governing law, and any forum for disputes that I have filled in below, I certify that the following proposed terms are exactly the same as </w:t>
       </w:r>
       <w:r>
         <w:rPr>
@@ -79,7 +79,7 @@
         <w:pStyle w:val="Normal"/>
         <w:widowControl/>
         <w:tabs>
-          <w:tab w:val="left" w:pos="4325" w:leader="none"/>
+          <w:tab w:val="left" w:pos="3600" w:leader="none"/>
         </w:tabs>
         <w:suppressAutoHyphens w:val="true"/>
         <w:bidi w:val="0"/>
@@ -93,7 +93,6 @@
         <w:t>Signature:</w:t>
         <w:tab/>
         <w:t>______________________________</w:t>
-        <w:tab/>
       </w:r>
     </w:p>
     <w:p>
@@ -101,7 +100,7 @@
         <w:pStyle w:val="Normal"/>
         <w:widowControl/>
         <w:tabs>
-          <w:tab w:val="left" w:pos="4325" w:leader="none"/>
+          <w:tab w:val="left" w:pos="3600" w:leader="none"/>
         </w:tabs>
         <w:suppressAutoHyphens w:val="true"/>
         <w:bidi w:val="0"/>
@@ -115,7 +114,6 @@
         <w:t>Name:</w:t>
         <w:tab/>
         <w:t>______________________________</w:t>
-        <w:tab/>
       </w:r>
     </w:p>
     <w:p>
@@ -123,7 +121,7 @@
         <w:pStyle w:val="Normal"/>
         <w:widowControl/>
         <w:tabs>
-          <w:tab w:val="left" w:pos="4325" w:leader="none"/>
+          <w:tab w:val="left" w:pos="3600" w:leader="none"/>
         </w:tabs>
         <w:suppressAutoHyphens w:val="true"/>
         <w:bidi w:val="0"/>
@@ -144,32 +142,27 @@
         <w:pStyle w:val="Normal"/>
         <w:widowControl/>
         <w:tabs>
-          <w:tab w:val="left" w:pos="4325" w:leader="none"/>
+          <w:tab w:val="left" w:pos="3600" w:leader="none"/>
         </w:tabs>
         <w:suppressAutoHyphens w:val="true"/>
         <w:bidi w:val="0"/>
         <w:spacing w:lineRule="auto" w:line="360" w:before="245" w:after="245"/>
         <w:ind w:start="720" w:end="720" w:hanging="0"/>
         <w:jc w:val="start"/>
-        <w:rPr/>
-      </w:pPr>
-      <w:r>
         <w:rPr>
           <w:b w:val="false"/>
+          <w:b w:val="false"/>
+          <w:u w:val="none"/>
+        </w:rPr>
+      </w:pPr>
+      <w:r>
+        <w:rPr>
+          <w:b w:val="false"/>
           <w:u w:val="none"/>
         </w:rPr>
         <w:t>E-Mail:</w:t>
         <w:tab/>
-      </w:r>
-      <w:bookmarkStart w:id="1" w:name="__DdeLink__485_633092677"/>
-      <w:bookmarkEnd w:id="1"/>
-      <w:r>
-        <w:rPr>
-          <w:b w:val="false"/>
-          <w:u w:val="none"/>
-        </w:rPr>
         <w:t>______________________________</w:t>
-        <w:tab/>
       </w:r>
     </w:p>
     <w:p>
@@ -194,7 +187,7 @@
         <w:t>:</w:t>
         <w:tab/>
       </w:r>
-      <w:bookmarkStart w:id="2" w:name="__DdeLink__494_646533662"/>
+      <w:bookmarkStart w:id="1" w:name="__DdeLink__494_646533662"/>
       <w:r>
         <w:rPr>
           <w:b w:val="false"/>
@@ -202,7 +195,7 @@
         </w:rPr>
         <w:t>______________________________</w:t>
       </w:r>
-      <w:bookmarkEnd w:id="2"/>
+      <w:bookmarkEnd w:id="1"/>
       <w:r>
         <w:rPr/>
         <w:br/>
@@ -275,6 +268,7 @@
         <w:jc w:val="start"/>
         <w:rPr/>
       </w:pPr>
+      <w:bookmarkStart w:id="2" w:name="__DdeLink__493_162727990"/>
       <w:r>
         <w:rPr>
           <w:b/>
@@ -316,10 +310,68 @@
         </w:rPr>
         <w:t>Name the state, country, or other jurisdiction whose law will govern the agreement.</w:t>
       </w:r>
+      <w:bookmarkEnd w:id="2"/>
       <w:r>
         <w:rPr/>
         <w:t>]</w:t>
       </w:r>
+    </w:p>
+    <w:p>
+      <w:pPr>
+        <w:pStyle w:val="Normal"/>
+        <w:widowControl/>
+        <w:suppressAutoHyphens w:val="true"/>
+        <w:bidi w:val="0"/>
+        <w:spacing w:lineRule="auto" w:line="360" w:before="245" w:after="245"/>
+        <w:ind w:start="2880" w:end="720" w:hanging="2160"/>
+        <w:jc w:val="start"/>
+        <w:rPr/>
+      </w:pPr>
+      <w:r>
+        <w:rPr>
+          <w:b/>
+        </w:rPr>
+        <w:t>Forum for Disputes</w:t>
+      </w:r>
+      <w:r>
+        <w:rPr/>
+        <w:t>:</w:t>
+        <w:tab/>
+      </w:r>
+      <w:r>
+        <w:rPr>
+          <w:b w:val="false"/>
+          <w:u w:val="none"/>
+        </w:rPr>
+        <w:t>______________________________</w:t>
+      </w:r>
+      <w:r>
+        <w:rPr/>
+        <w:br/>
+      </w:r>
+      <w:r>
+        <w:rPr>
+          <w:b w:val="false"/>
+          <w:u w:val="none"/>
+        </w:rPr>
+        <w:t>______________________________</w:t>
+      </w:r>
+      <w:r>
+        <w:rPr/>
+        <w:br/>
+        <w:t xml:space="preserve">[Optional. </w:t>
+      </w:r>
+      <w:r>
+        <w:rPr>
+          <w:b w:val="false"/>
+          <w:u w:val="none"/>
+        </w:rPr>
+        <w:t>Name the city, district, or country where any disputes about this agreement will happen.</w:t>
+      </w:r>
+      <w:r>
+        <w:rPr/>
+        <w:t>]</w:t>
+      </w:r>
       <w:r>
         <w:br w:type="page"/>
       </w:r>
@@ -2602,13 +2654,13 @@
           <w:b w:val="false"/>
           <w:u w:val="none"/>
         </w:rPr>
-        <w:t>he jurisdiction on the accompanying standard form certificate</w:t>
-      </w:r>
-      <w:r>
-        <w:rPr>
-          <w:u w:val="none"/>
-        </w:rPr>
-        <w:t xml:space="preserve"> will govern all aspects of this agreement. The parties shall bring legal proceedings related to this agreement only in state or federal courts located in that state. The parties consent to the exclusive jurisdiction of those courts and waive any objection that legal proceedings brought there are brought in an inconvenient forum. The parties may enforce judgments of those courts in any appropriate forum.</w:t>
+        <w:t>he governing law jurisdiction on the accompanying standard form certificate</w:t>
+      </w:r>
+      <w:r>
+        <w:rPr>
+          <w:u w:val="none"/>
+        </w:rPr>
+        <w:t xml:space="preserve"> will govern all aspects of this agreement. The parties shall bring legal proceedings related to this agreement only in the national and national-subdivision courts located in the forum for disputes on the accompanying standard form certificate, or if none is specified, within the jurisdiction whose law governs this agreement. The parties consent to the exclusive jurisdiction of those courts and waive any objection that legal proceedings brought there are brought in an inconvenient forum. The parties may enforce judgments of those courts in any appropriate forum.</w:t>
       </w:r>
     </w:p>
     <w:p>

</xml_diff>